<commit_message>
update best match priority
</commit_message>
<xml_diff>
--- a/report/report.docx
+++ b/report/report.docx
@@ -416,6 +416,18 @@
       </w:r>
       <w:r>
         <w:rPr>
+          <w:rFonts w:ascii="Times New Roman" w:hAnsi="Times New Roman" w:cs="Times New Roman" w:hint="eastAsia"/>
+        </w:rPr>
+        <w:t>Also</w:t>
+      </w:r>
+      <w:r>
+        <w:rPr>
+          <w:rFonts w:ascii="Times New Roman" w:hAnsi="Times New Roman" w:cs="Times New Roman"/>
+        </w:rPr>
+        <w:t xml:space="preserve">, the variance of the data will be decreased. </w:t>
+      </w:r>
+      <w:r>
+        <w:rPr>
           <w:rFonts w:ascii="Times New Roman" w:hAnsi="Times New Roman" w:cs="Times New Roman"/>
         </w:rPr>
         <w:t>Although there are zero data for this completing method, the number of the zero numbers is relatively small which will not have great impact on the data. Hence, this method is effective.</w:t>
@@ -504,7 +516,49 @@
         <w:rPr>
           <w:rFonts w:ascii="Times New Roman" w:hAnsi="Times New Roman" w:cs="Times New Roman"/>
         </w:rPr>
-        <w:t xml:space="preserve"> To summarize, although some of the year is not suitable for polynomial regression, polynomial regression method to complete the missing data is good enough in most of the year</w:t>
+        <w:t xml:space="preserve"> </w:t>
+      </w:r>
+      <w:r>
+        <w:rPr>
+          <w:rFonts w:ascii="Times New Roman" w:hAnsi="Times New Roman" w:cs="Times New Roman"/>
+        </w:rPr>
+        <w:t xml:space="preserve">Also, this method considered the variable in 6 months which exceed the </w:t>
+      </w:r>
+      <w:r>
+        <w:rPr>
+          <w:rFonts w:ascii="Times New Roman" w:hAnsi="Times New Roman" w:cs="Times New Roman"/>
+        </w:rPr>
+        <w:t>survival</w:t>
+      </w:r>
+      <w:r>
+        <w:rPr>
+          <w:rFonts w:ascii="Times New Roman" w:hAnsi="Times New Roman" w:cs="Times New Roman"/>
+        </w:rPr>
+        <w:t xml:space="preserve"> time</w:t>
+      </w:r>
+      <w:r>
+        <w:rPr>
+          <w:rFonts w:ascii="Times New Roman" w:hAnsi="Times New Roman" w:cs="Times New Roman"/>
+        </w:rPr>
+        <w:t xml:space="preserve"> of </w:t>
+      </w:r>
+      <w:r>
+        <w:rPr>
+          <w:rFonts w:ascii="Times New Roman" w:hAnsi="Times New Roman" w:cs="Times New Roman"/>
+        </w:rPr>
+        <w:t>chlorophyll</w:t>
+      </w:r>
+      <w:r>
+        <w:rPr>
+          <w:rFonts w:ascii="Times New Roman" w:hAnsi="Times New Roman" w:cs="Times New Roman"/>
+        </w:rPr>
+        <w:t xml:space="preserve">. </w:t>
+      </w:r>
+      <w:r>
+        <w:rPr>
+          <w:rFonts w:ascii="Times New Roman" w:hAnsi="Times New Roman" w:cs="Times New Roman"/>
+        </w:rPr>
+        <w:t>To summarize, although some of the year is not suitable for polynomial regression, polynomial regression method to complete the missing data is good enough in most of the year</w:t>
       </w:r>
       <w:r>
         <w:rPr>
@@ -687,7 +741,6 @@
         <w:rPr>
           <w:rFonts w:ascii="Times New Roman" w:hAnsi="Times New Roman" w:cs="Times New Roman"/>
         </w:rPr>
-        <w:lastRenderedPageBreak/>
         <w:t xml:space="preserve">The data after mean completion are used to calculate the </w:t>
       </w:r>
       <w:r>
@@ -2244,7 +2297,14 @@
         <w:rPr>
           <w:rFonts w:ascii="Times New Roman" w:hAnsi="Times New Roman" w:cs="Times New Roman"/>
         </w:rPr>
-        <w:t xml:space="preserve"> into a range from 0 to 1 to represent the importance rank for variable. H</w:t>
+        <w:t xml:space="preserve"> into a range from 0 to 1 to represent the importance rank for </w:t>
+      </w:r>
+      <w:r>
+        <w:rPr>
+          <w:rFonts w:ascii="Times New Roman" w:hAnsi="Times New Roman" w:cs="Times New Roman"/>
+        </w:rPr>
+        <w:lastRenderedPageBreak/>
+        <w:t>variable. H</w:t>
       </w:r>
       <w:r>
         <w:rPr>
@@ -2360,7 +2420,6 @@
           <w:b/>
           <w:bCs/>
         </w:rPr>
-        <w:lastRenderedPageBreak/>
         <w:tab/>
       </w:r>
       <w:r>

</xml_diff>